<commit_message>
Quartz sync: 2024-10-20 15:46:59
</commit_message>
<xml_diff>
--- a/content/Templates/pandoc-reference.docx
+++ b/content/Templates/pandoc-reference.docx
@@ -1,6 +1,6 @@
 
 <file path=word/document.xml><?xml version="1.0" encoding="utf-8"?>
-<w:document xmlns:wpc="http://schemas.microsoft.com/office/word/2010/wordprocessingCanvas" xmlns:cx="http://schemas.microsoft.com/office/drawing/2014/chartex" xmlns:cx1="http://schemas.microsoft.com/office/drawing/2015/9/8/chartex" xmlns:cx2="http://schemas.microsoft.com/office/drawing/2015/10/21/chartex" xmlns:cx3="http://schemas.microsoft.com/office/drawing/2016/5/9/chartex" xmlns:cx4="http://schemas.microsoft.com/office/drawing/2016/5/10/chartex" xmlns:cx5="http://schemas.microsoft.com/office/drawing/2016/5/11/chartex" xmlns:cx6="http://schemas.microsoft.com/office/drawing/2016/5/12/chartex" xmlns:cx7="http://schemas.microsoft.com/office/drawing/2016/5/13/chartex" xmlns:cx8="http://schemas.microsoft.com/office/drawing/2016/5/14/chartex" xmlns:mc="http://schemas.openxmlformats.org/markup-compatibility/2006" xmlns:aink="http://schemas.microsoft.com/office/drawing/2016/ink" xmlns:am3d="http://schemas.microsoft.com/office/drawing/2017/model3d" xmlns:o="urn:schemas-microsoft-com:office:office" xmlns:oel="http://schemas.microsoft.com/office/2019/extlst" xmlns:r="http://schemas.openxmlformats.org/officeDocument/2006/relationships" xmlns:m="http://schemas.openxmlformats.org/officeDocument/2006/math" xmlns:v="urn:schemas-microsoft-com:vml" xmlns:wp14="http://schemas.microsoft.com/office/word/2010/wordprocessingDrawing" xmlns:wp="http://schemas.openxmlformats.org/drawingml/2006/wordprocessingDrawing" xmlns:w10="urn:schemas-microsoft-com:office:word" xmlns:w="http://schemas.openxmlformats.org/wordprocessingml/2006/main" xmlns:w14="http://schemas.microsoft.com/office/word/2010/wordml" xmlns:w15="http://schemas.microsoft.com/office/word/2012/wordml" xmlns:w16cex="http://schemas.microsoft.com/office/word/2018/wordml/cex" xmlns:w16cid="http://schemas.microsoft.com/office/word/2016/wordml/cid" xmlns:w16="http://schemas.microsoft.com/office/word/2018/wordml" xmlns:w16sdtdh="http://schemas.microsoft.com/office/word/2020/wordml/sdtdatahash" xmlns:w16se="http://schemas.microsoft.com/office/word/2015/wordml/symex" xmlns:wpg="http://schemas.microsoft.com/office/word/2010/wordprocessingGroup" xmlns:wpi="http://schemas.microsoft.com/office/word/2010/wordprocessingInk" xmlns:wne="http://schemas.microsoft.com/office/word/2006/wordml" xmlns:wps="http://schemas.microsoft.com/office/word/2010/wordprocessingShape" mc:Ignorable="w14 w15 w16se w16cid w16 w16cex w16sdtdh wp14">
+<w:document xmlns:wpc="http://schemas.microsoft.com/office/word/2010/wordprocessingCanvas" xmlns:cx="http://schemas.microsoft.com/office/drawing/2014/chartex" xmlns:cx1="http://schemas.microsoft.com/office/drawing/2015/9/8/chartex" xmlns:cx2="http://schemas.microsoft.com/office/drawing/2015/10/21/chartex" xmlns:cx3="http://schemas.microsoft.com/office/drawing/2016/5/9/chartex" xmlns:cx4="http://schemas.microsoft.com/office/drawing/2016/5/10/chartex" xmlns:cx5="http://schemas.microsoft.com/office/drawing/2016/5/11/chartex" xmlns:cx6="http://schemas.microsoft.com/office/drawing/2016/5/12/chartex" xmlns:cx7="http://schemas.microsoft.com/office/drawing/2016/5/13/chartex" xmlns:cx8="http://schemas.microsoft.com/office/drawing/2016/5/14/chartex" xmlns:mc="http://schemas.openxmlformats.org/markup-compatibility/2006" xmlns:aink="http://schemas.microsoft.com/office/drawing/2016/ink" xmlns:am3d="http://schemas.microsoft.com/office/drawing/2017/model3d" xmlns:o="urn:schemas-microsoft-com:office:office" xmlns:oel="http://schemas.microsoft.com/office/2019/extlst" xmlns:r="http://schemas.openxmlformats.org/officeDocument/2006/relationships" xmlns:m="http://schemas.openxmlformats.org/officeDocument/2006/math" xmlns:v="urn:schemas-microsoft-com:vml" xmlns:wp14="http://schemas.microsoft.com/office/word/2010/wordprocessingDrawing" xmlns:wp="http://schemas.openxmlformats.org/drawingml/2006/wordprocessingDrawing" xmlns:w10="urn:schemas-microsoft-com:office:word" xmlns:w="http://schemas.openxmlformats.org/wordprocessingml/2006/main" xmlns:w14="http://schemas.microsoft.com/office/word/2010/wordml" xmlns:w15="http://schemas.microsoft.com/office/word/2012/wordml" xmlns:w16cex="http://schemas.microsoft.com/office/word/2018/wordml/cex" xmlns:w16cid="http://schemas.microsoft.com/office/word/2016/wordml/cid" xmlns:w16="http://schemas.microsoft.com/office/word/2018/wordml" xmlns:w16du="http://schemas.microsoft.com/office/word/2023/wordml/word16du" xmlns:w16sdtdh="http://schemas.microsoft.com/office/word/2020/wordml/sdtdatahash" xmlns:w16se="http://schemas.microsoft.com/office/word/2015/wordml/symex" xmlns:wpg="http://schemas.microsoft.com/office/word/2010/wordprocessingGroup" xmlns:wpi="http://schemas.microsoft.com/office/word/2010/wordprocessingInk" xmlns:wne="http://schemas.microsoft.com/office/word/2006/wordml" xmlns:wps="http://schemas.microsoft.com/office/word/2010/wordprocessingShape" mc:Ignorable="w14 w15 w16se w16cid w16 w16cex w16sdtdh w16du wp14">
   <w:body>
     <w:p>
       <w:pPr>
@@ -156,7 +156,7 @@
       <w:r>
         <w:t xml:space="preserve"> .    </w:t>
       </w:r>
-      <w:hyperlink r:id="rId7">
+      <w:hyperlink r:id="rId8">
         <w:r>
           <w:rPr>
             <w:rStyle w:val="Hyperlink"/>
@@ -311,7 +311,7 @@
 </file>
 
 <file path=word/endnotes.xml><?xml version="1.0" encoding="utf-8"?>
-<w:endnotes xmlns:wpc="http://schemas.microsoft.com/office/word/2010/wordprocessingCanvas" xmlns:cx="http://schemas.microsoft.com/office/drawing/2014/chartex" xmlns:cx1="http://schemas.microsoft.com/office/drawing/2015/9/8/chartex" xmlns:cx2="http://schemas.microsoft.com/office/drawing/2015/10/21/chartex" xmlns:cx3="http://schemas.microsoft.com/office/drawing/2016/5/9/chartex" xmlns:cx4="http://schemas.microsoft.com/office/drawing/2016/5/10/chartex" xmlns:cx5="http://schemas.microsoft.com/office/drawing/2016/5/11/chartex" xmlns:cx6="http://schemas.microsoft.com/office/drawing/2016/5/12/chartex" xmlns:cx7="http://schemas.microsoft.com/office/drawing/2016/5/13/chartex" xmlns:cx8="http://schemas.microsoft.com/office/drawing/2016/5/14/chartex" xmlns:mc="http://schemas.openxmlformats.org/markup-compatibility/2006" xmlns:aink="http://schemas.microsoft.com/office/drawing/2016/ink" xmlns:am3d="http://schemas.microsoft.com/office/drawing/2017/model3d" xmlns:o="urn:schemas-microsoft-com:office:office" xmlns:oel="http://schemas.microsoft.com/office/2019/extlst" xmlns:r="http://schemas.openxmlformats.org/officeDocument/2006/relationships" xmlns:m="http://schemas.openxmlformats.org/officeDocument/2006/math" xmlns:v="urn:schemas-microsoft-com:vml" xmlns:wp14="http://schemas.microsoft.com/office/word/2010/wordprocessingDrawing" xmlns:wp="http://schemas.openxmlformats.org/drawingml/2006/wordprocessingDrawing" xmlns:w10="urn:schemas-microsoft-com:office:word" xmlns:w="http://schemas.openxmlformats.org/wordprocessingml/2006/main" xmlns:w14="http://schemas.microsoft.com/office/word/2010/wordml" xmlns:w15="http://schemas.microsoft.com/office/word/2012/wordml" xmlns:w16cex="http://schemas.microsoft.com/office/word/2018/wordml/cex" xmlns:w16cid="http://schemas.microsoft.com/office/word/2016/wordml/cid" xmlns:w16="http://schemas.microsoft.com/office/word/2018/wordml" xmlns:w16sdtdh="http://schemas.microsoft.com/office/word/2020/wordml/sdtdatahash" xmlns:w16se="http://schemas.microsoft.com/office/word/2015/wordml/symex" xmlns:wpg="http://schemas.microsoft.com/office/word/2010/wordprocessingGroup" xmlns:wpi="http://schemas.microsoft.com/office/word/2010/wordprocessingInk" xmlns:wne="http://schemas.microsoft.com/office/word/2006/wordml" xmlns:wps="http://schemas.microsoft.com/office/word/2010/wordprocessingShape" mc:Ignorable="w14 w15 w16se w16cid w16 w16cex w16sdtdh wp14">
+<w:endnotes xmlns:wpc="http://schemas.microsoft.com/office/word/2010/wordprocessingCanvas" xmlns:cx="http://schemas.microsoft.com/office/drawing/2014/chartex" xmlns:cx1="http://schemas.microsoft.com/office/drawing/2015/9/8/chartex" xmlns:cx2="http://schemas.microsoft.com/office/drawing/2015/10/21/chartex" xmlns:cx3="http://schemas.microsoft.com/office/drawing/2016/5/9/chartex" xmlns:cx4="http://schemas.microsoft.com/office/drawing/2016/5/10/chartex" xmlns:cx5="http://schemas.microsoft.com/office/drawing/2016/5/11/chartex" xmlns:cx6="http://schemas.microsoft.com/office/drawing/2016/5/12/chartex" xmlns:cx7="http://schemas.microsoft.com/office/drawing/2016/5/13/chartex" xmlns:cx8="http://schemas.microsoft.com/office/drawing/2016/5/14/chartex" xmlns:mc="http://schemas.openxmlformats.org/markup-compatibility/2006" xmlns:aink="http://schemas.microsoft.com/office/drawing/2016/ink" xmlns:am3d="http://schemas.microsoft.com/office/drawing/2017/model3d" xmlns:o="urn:schemas-microsoft-com:office:office" xmlns:oel="http://schemas.microsoft.com/office/2019/extlst" xmlns:r="http://schemas.openxmlformats.org/officeDocument/2006/relationships" xmlns:m="http://schemas.openxmlformats.org/officeDocument/2006/math" xmlns:v="urn:schemas-microsoft-com:vml" xmlns:wp14="http://schemas.microsoft.com/office/word/2010/wordprocessingDrawing" xmlns:wp="http://schemas.openxmlformats.org/drawingml/2006/wordprocessingDrawing" xmlns:w10="urn:schemas-microsoft-com:office:word" xmlns:w="http://schemas.openxmlformats.org/wordprocessingml/2006/main" xmlns:w14="http://schemas.microsoft.com/office/word/2010/wordml" xmlns:w15="http://schemas.microsoft.com/office/word/2012/wordml" xmlns:w16cex="http://schemas.microsoft.com/office/word/2018/wordml/cex" xmlns:w16cid="http://schemas.microsoft.com/office/word/2016/wordml/cid" xmlns:w16="http://schemas.microsoft.com/office/word/2018/wordml" xmlns:w16du="http://schemas.microsoft.com/office/word/2023/wordml/word16du" xmlns:w16sdtdh="http://schemas.microsoft.com/office/word/2020/wordml/sdtdatahash" xmlns:w16se="http://schemas.microsoft.com/office/word/2015/wordml/symex" xmlns:wpg="http://schemas.microsoft.com/office/word/2010/wordprocessingGroup" xmlns:wpi="http://schemas.microsoft.com/office/word/2010/wordprocessingInk" xmlns:wne="http://schemas.microsoft.com/office/word/2006/wordml" xmlns:wps="http://schemas.microsoft.com/office/word/2010/wordprocessingShape" mc:Ignorable="w14 w15 w16se w16cid w16 w16cex w16sdtdh w16du wp14">
   <w:endnote w:type="separator" w:id="-1">
     <w:p>
       <w:pPr>
@@ -336,7 +336,7 @@
 </file>
 
 <file path=word/footnotes.xml><?xml version="1.0" encoding="utf-8"?>
-<w:footnotes xmlns:wpc="http://schemas.microsoft.com/office/word/2010/wordprocessingCanvas" xmlns:cx="http://schemas.microsoft.com/office/drawing/2014/chartex" xmlns:cx1="http://schemas.microsoft.com/office/drawing/2015/9/8/chartex" xmlns:cx2="http://schemas.microsoft.com/office/drawing/2015/10/21/chartex" xmlns:cx3="http://schemas.microsoft.com/office/drawing/2016/5/9/chartex" xmlns:cx4="http://schemas.microsoft.com/office/drawing/2016/5/10/chartex" xmlns:cx5="http://schemas.microsoft.com/office/drawing/2016/5/11/chartex" xmlns:cx6="http://schemas.microsoft.com/office/drawing/2016/5/12/chartex" xmlns:cx7="http://schemas.microsoft.com/office/drawing/2016/5/13/chartex" xmlns:cx8="http://schemas.microsoft.com/office/drawing/2016/5/14/chartex" xmlns:mc="http://schemas.openxmlformats.org/markup-compatibility/2006" xmlns:aink="http://schemas.microsoft.com/office/drawing/2016/ink" xmlns:am3d="http://schemas.microsoft.com/office/drawing/2017/model3d" xmlns:o="urn:schemas-microsoft-com:office:office" xmlns:oel="http://schemas.microsoft.com/office/2019/extlst" xmlns:r="http://schemas.openxmlformats.org/officeDocument/2006/relationships" xmlns:m="http://schemas.openxmlformats.org/officeDocument/2006/math" xmlns:v="urn:schemas-microsoft-com:vml" xmlns:wp14="http://schemas.microsoft.com/office/word/2010/wordprocessingDrawing" xmlns:wp="http://schemas.openxmlformats.org/drawingml/2006/wordprocessingDrawing" xmlns:w10="urn:schemas-microsoft-com:office:word" xmlns:w="http://schemas.openxmlformats.org/wordprocessingml/2006/main" xmlns:w14="http://schemas.microsoft.com/office/word/2010/wordml" xmlns:w15="http://schemas.microsoft.com/office/word/2012/wordml" xmlns:w16cex="http://schemas.microsoft.com/office/word/2018/wordml/cex" xmlns:w16cid="http://schemas.microsoft.com/office/word/2016/wordml/cid" xmlns:w16="http://schemas.microsoft.com/office/word/2018/wordml" xmlns:w16sdtdh="http://schemas.microsoft.com/office/word/2020/wordml/sdtdatahash" xmlns:w16se="http://schemas.microsoft.com/office/word/2015/wordml/symex" xmlns:wpg="http://schemas.microsoft.com/office/word/2010/wordprocessingGroup" xmlns:wpi="http://schemas.microsoft.com/office/word/2010/wordprocessingInk" xmlns:wne="http://schemas.microsoft.com/office/word/2006/wordml" xmlns:wps="http://schemas.microsoft.com/office/word/2010/wordprocessingShape" mc:Ignorable="w14 w15 w16se w16cid w16 w16cex w16sdtdh wp14">
+<w:footnotes xmlns:wpc="http://schemas.microsoft.com/office/word/2010/wordprocessingCanvas" xmlns:cx="http://schemas.microsoft.com/office/drawing/2014/chartex" xmlns:cx1="http://schemas.microsoft.com/office/drawing/2015/9/8/chartex" xmlns:cx2="http://schemas.microsoft.com/office/drawing/2015/10/21/chartex" xmlns:cx3="http://schemas.microsoft.com/office/drawing/2016/5/9/chartex" xmlns:cx4="http://schemas.microsoft.com/office/drawing/2016/5/10/chartex" xmlns:cx5="http://schemas.microsoft.com/office/drawing/2016/5/11/chartex" xmlns:cx6="http://schemas.microsoft.com/office/drawing/2016/5/12/chartex" xmlns:cx7="http://schemas.microsoft.com/office/drawing/2016/5/13/chartex" xmlns:cx8="http://schemas.microsoft.com/office/drawing/2016/5/14/chartex" xmlns:mc="http://schemas.openxmlformats.org/markup-compatibility/2006" xmlns:aink="http://schemas.microsoft.com/office/drawing/2016/ink" xmlns:am3d="http://schemas.microsoft.com/office/drawing/2017/model3d" xmlns:o="urn:schemas-microsoft-com:office:office" xmlns:oel="http://schemas.microsoft.com/office/2019/extlst" xmlns:r="http://schemas.openxmlformats.org/officeDocument/2006/relationships" xmlns:m="http://schemas.openxmlformats.org/officeDocument/2006/math" xmlns:v="urn:schemas-microsoft-com:vml" xmlns:wp14="http://schemas.microsoft.com/office/word/2010/wordprocessingDrawing" xmlns:wp="http://schemas.openxmlformats.org/drawingml/2006/wordprocessingDrawing" xmlns:w10="urn:schemas-microsoft-com:office:word" xmlns:w="http://schemas.openxmlformats.org/wordprocessingml/2006/main" xmlns:w14="http://schemas.microsoft.com/office/word/2010/wordml" xmlns:w15="http://schemas.microsoft.com/office/word/2012/wordml" xmlns:w16cex="http://schemas.microsoft.com/office/word/2018/wordml/cex" xmlns:w16cid="http://schemas.microsoft.com/office/word/2016/wordml/cid" xmlns:w16="http://schemas.microsoft.com/office/word/2018/wordml" xmlns:w16du="http://schemas.microsoft.com/office/word/2023/wordml/word16du" xmlns:w16sdtdh="http://schemas.microsoft.com/office/word/2020/wordml/sdtdatahash" xmlns:w16se="http://schemas.microsoft.com/office/word/2015/wordml/symex" xmlns:wpg="http://schemas.microsoft.com/office/word/2010/wordprocessingGroup" xmlns:wpi="http://schemas.microsoft.com/office/word/2010/wordprocessingInk" xmlns:wne="http://schemas.microsoft.com/office/word/2006/wordml" xmlns:wps="http://schemas.microsoft.com/office/word/2010/wordprocessingShape" mc:Ignorable="w14 w15 w16se w16cid w16 w16cex w16sdtdh w16du wp14">
   <w:footnote w:type="separator" w:id="-1">
     <w:p>
       <w:r>
@@ -371,7 +371,7 @@
 </file>
 
 <file path=word/numbering.xml><?xml version="1.0" encoding="utf-8"?>
-<w:numbering xmlns:wpc="http://schemas.microsoft.com/office/word/2010/wordprocessingCanvas" xmlns:cx="http://schemas.microsoft.com/office/drawing/2014/chartex" xmlns:cx1="http://schemas.microsoft.com/office/drawing/2015/9/8/chartex" xmlns:cx2="http://schemas.microsoft.com/office/drawing/2015/10/21/chartex" xmlns:cx3="http://schemas.microsoft.com/office/drawing/2016/5/9/chartex" xmlns:cx4="http://schemas.microsoft.com/office/drawing/2016/5/10/chartex" xmlns:cx5="http://schemas.microsoft.com/office/drawing/2016/5/11/chartex" xmlns:cx6="http://schemas.microsoft.com/office/drawing/2016/5/12/chartex" xmlns:cx7="http://schemas.microsoft.com/office/drawing/2016/5/13/chartex" xmlns:cx8="http://schemas.microsoft.com/office/drawing/2016/5/14/chartex" xmlns:mc="http://schemas.openxmlformats.org/markup-compatibility/2006" xmlns:aink="http://schemas.microsoft.com/office/drawing/2016/ink" xmlns:am3d="http://schemas.microsoft.com/office/drawing/2017/model3d" xmlns:o="urn:schemas-microsoft-com:office:office" xmlns:oel="http://schemas.microsoft.com/office/2019/extlst" xmlns:r="http://schemas.openxmlformats.org/officeDocument/2006/relationships" xmlns:m="http://schemas.openxmlformats.org/officeDocument/2006/math" xmlns:v="urn:schemas-microsoft-com:vml" xmlns:wp14="http://schemas.microsoft.com/office/word/2010/wordprocessingDrawing" xmlns:wp="http://schemas.openxmlformats.org/drawingml/2006/wordprocessingDrawing" xmlns:w10="urn:schemas-microsoft-com:office:word" xmlns:w="http://schemas.openxmlformats.org/wordprocessingml/2006/main" xmlns:w14="http://schemas.microsoft.com/office/word/2010/wordml" xmlns:w15="http://schemas.microsoft.com/office/word/2012/wordml" xmlns:w16cex="http://schemas.microsoft.com/office/word/2018/wordml/cex" xmlns:w16cid="http://schemas.microsoft.com/office/word/2016/wordml/cid" xmlns:w16="http://schemas.microsoft.com/office/word/2018/wordml" xmlns:w16sdtdh="http://schemas.microsoft.com/office/word/2020/wordml/sdtdatahash" xmlns:w16se="http://schemas.microsoft.com/office/word/2015/wordml/symex" xmlns:wpg="http://schemas.microsoft.com/office/word/2010/wordprocessingGroup" xmlns:wpi="http://schemas.microsoft.com/office/word/2010/wordprocessingInk" xmlns:wne="http://schemas.microsoft.com/office/word/2006/wordml" xmlns:wps="http://schemas.microsoft.com/office/word/2010/wordprocessingShape" mc:Ignorable="w14 w15 w16se w16cid w16 w16cex w16sdtdh wp14">
+<w:numbering xmlns:wpc="http://schemas.microsoft.com/office/word/2010/wordprocessingCanvas" xmlns:cx="http://schemas.microsoft.com/office/drawing/2014/chartex" xmlns:cx1="http://schemas.microsoft.com/office/drawing/2015/9/8/chartex" xmlns:cx2="http://schemas.microsoft.com/office/drawing/2015/10/21/chartex" xmlns:cx3="http://schemas.microsoft.com/office/drawing/2016/5/9/chartex" xmlns:cx4="http://schemas.microsoft.com/office/drawing/2016/5/10/chartex" xmlns:cx5="http://schemas.microsoft.com/office/drawing/2016/5/11/chartex" xmlns:cx6="http://schemas.microsoft.com/office/drawing/2016/5/12/chartex" xmlns:cx7="http://schemas.microsoft.com/office/drawing/2016/5/13/chartex" xmlns:cx8="http://schemas.microsoft.com/office/drawing/2016/5/14/chartex" xmlns:mc="http://schemas.openxmlformats.org/markup-compatibility/2006" xmlns:aink="http://schemas.microsoft.com/office/drawing/2016/ink" xmlns:am3d="http://schemas.microsoft.com/office/drawing/2017/model3d" xmlns:o="urn:schemas-microsoft-com:office:office" xmlns:oel="http://schemas.microsoft.com/office/2019/extlst" xmlns:r="http://schemas.openxmlformats.org/officeDocument/2006/relationships" xmlns:m="http://schemas.openxmlformats.org/officeDocument/2006/math" xmlns:v="urn:schemas-microsoft-com:vml" xmlns:wp14="http://schemas.microsoft.com/office/word/2010/wordprocessingDrawing" xmlns:wp="http://schemas.openxmlformats.org/drawingml/2006/wordprocessingDrawing" xmlns:w10="urn:schemas-microsoft-com:office:word" xmlns:w="http://schemas.openxmlformats.org/wordprocessingml/2006/main" xmlns:w14="http://schemas.microsoft.com/office/word/2010/wordml" xmlns:w15="http://schemas.microsoft.com/office/word/2012/wordml" xmlns:w16cex="http://schemas.microsoft.com/office/word/2018/wordml/cex" xmlns:w16cid="http://schemas.microsoft.com/office/word/2016/wordml/cid" xmlns:w16="http://schemas.microsoft.com/office/word/2018/wordml" xmlns:w16du="http://schemas.microsoft.com/office/word/2023/wordml/word16du" xmlns:w16sdtdh="http://schemas.microsoft.com/office/word/2020/wordml/sdtdatahash" xmlns:w16se="http://schemas.microsoft.com/office/word/2015/wordml/symex" xmlns:wpg="http://schemas.microsoft.com/office/word/2010/wordprocessingGroup" xmlns:wpi="http://schemas.microsoft.com/office/word/2010/wordprocessingInk" xmlns:wne="http://schemas.microsoft.com/office/word/2006/wordml" xmlns:wps="http://schemas.microsoft.com/office/word/2010/wordprocessingShape" mc:Ignorable="w14 w15 w16se w16cid w16 w16cex w16sdtdh w16du wp14">
   <w:abstractNum w:abstractNumId="0" w15:restartNumberingAfterBreak="0">
     <w:nsid w:val="170CD2DE"/>
     <w:multiLevelType w:val="multilevel"/>
@@ -483,7 +483,7 @@
 </file>
 
 <file path=word/styles.xml><?xml version="1.0" encoding="utf-8"?>
-<w:styles xmlns:mc="http://schemas.openxmlformats.org/markup-compatibility/2006" xmlns:r="http://schemas.openxmlformats.org/officeDocument/2006/relationships" xmlns:w="http://schemas.openxmlformats.org/wordprocessingml/2006/main" xmlns:w14="http://schemas.microsoft.com/office/word/2010/wordml" xmlns:w15="http://schemas.microsoft.com/office/word/2012/wordml" xmlns:w16cex="http://schemas.microsoft.com/office/word/2018/wordml/cex" xmlns:w16cid="http://schemas.microsoft.com/office/word/2016/wordml/cid" xmlns:w16="http://schemas.microsoft.com/office/word/2018/wordml" xmlns:w16sdtdh="http://schemas.microsoft.com/office/word/2020/wordml/sdtdatahash" xmlns:w16se="http://schemas.microsoft.com/office/word/2015/wordml/symex" mc:Ignorable="w14 w15 w16se w16cid w16 w16cex w16sdtdh">
+<w:styles xmlns:mc="http://schemas.openxmlformats.org/markup-compatibility/2006" xmlns:r="http://schemas.openxmlformats.org/officeDocument/2006/relationships" xmlns:w="http://schemas.openxmlformats.org/wordprocessingml/2006/main" xmlns:w14="http://schemas.microsoft.com/office/word/2010/wordml" xmlns:w15="http://schemas.microsoft.com/office/word/2012/wordml" xmlns:w16cex="http://schemas.microsoft.com/office/word/2018/wordml/cex" xmlns:w16cid="http://schemas.microsoft.com/office/word/2016/wordml/cid" xmlns:w16="http://schemas.microsoft.com/office/word/2018/wordml" xmlns:w16du="http://schemas.microsoft.com/office/word/2023/wordml/word16du" xmlns:w16sdtdh="http://schemas.microsoft.com/office/word/2020/wordml/sdtdatahash" xmlns:w16se="http://schemas.microsoft.com/office/word/2015/wordml/symex" mc:Ignorable="w14 w15 w16se w16cid w16 w16cex w16sdtdh w16du">
   <w:docDefaults>
     <w:rPrDefault>
       <w:rPr>
@@ -637,6 +637,13 @@
     <w:lsdException w:name="Placeholder Text" w:semiHidden="1"/>
     <w:lsdException w:name="Light Shading"/>
     <w:lsdException w:name="Light List"/>
+    <w:lsdException w:name="Light Grid"/>
+    <w:lsdException w:name="Medium Shading 1"/>
+    <w:lsdException w:name="Medium Shading 2"/>
+    <w:lsdException w:name="Medium List 1"/>
+    <w:lsdException w:name="Medium List 2"/>
+    <w:lsdException w:name="Medium Grid 1"/>
+    <w:lsdException w:name="Medium Grid 2"/>
     <w:lsdException w:name="Medium Grid 3"/>
     <w:lsdException w:name="Dark List"/>
     <w:lsdException w:name="Colorful Shading"/>
@@ -850,7 +857,7 @@
       <w:rFonts w:asciiTheme="majorHAnsi" w:eastAsiaTheme="majorEastAsia" w:hAnsiTheme="majorHAnsi" w:cstheme="majorBidi"/>
       <w:b/>
       <w:bCs/>
-      <w:color w:val="4F81BD" w:themeColor="accent1"/>
+      <w:color w:val="156082" w:themeColor="accent1"/>
       <w:sz w:val="32"/>
       <w:szCs w:val="32"/>
     </w:rPr>
@@ -872,7 +879,7 @@
       <w:rFonts w:asciiTheme="majorHAnsi" w:eastAsiaTheme="majorEastAsia" w:hAnsiTheme="majorHAnsi" w:cstheme="majorBidi"/>
       <w:b/>
       <w:bCs/>
-      <w:color w:val="4F81BD" w:themeColor="accent1"/>
+      <w:color w:val="156082" w:themeColor="accent1"/>
       <w:sz w:val="28"/>
       <w:szCs w:val="28"/>
     </w:rPr>
@@ -894,7 +901,7 @@
       <w:rFonts w:asciiTheme="majorHAnsi" w:eastAsiaTheme="majorEastAsia" w:hAnsiTheme="majorHAnsi" w:cstheme="majorBidi"/>
       <w:b/>
       <w:bCs/>
-      <w:color w:val="4F81BD" w:themeColor="accent1"/>
+      <w:color w:val="156082" w:themeColor="accent1"/>
     </w:rPr>
   </w:style>
   <w:style w:type="paragraph" w:styleId="Heading4">
@@ -933,7 +940,7 @@
     <w:rPr>
       <w:rFonts w:asciiTheme="majorHAnsi" w:eastAsiaTheme="majorEastAsia" w:hAnsiTheme="majorHAnsi" w:cstheme="majorBidi"/>
       <w:iCs/>
-      <w:color w:val="4F81BD" w:themeColor="accent1"/>
+      <w:color w:val="156082" w:themeColor="accent1"/>
     </w:rPr>
   </w:style>
   <w:style w:type="paragraph" w:styleId="Heading6">
@@ -951,7 +958,7 @@
     </w:pPr>
     <w:rPr>
       <w:rFonts w:asciiTheme="majorHAnsi" w:eastAsiaTheme="majorEastAsia" w:hAnsiTheme="majorHAnsi" w:cstheme="majorBidi"/>
-      <w:color w:val="4F81BD" w:themeColor="accent1"/>
+      <w:color w:val="156082" w:themeColor="accent1"/>
     </w:rPr>
   </w:style>
   <w:style w:type="paragraph" w:styleId="Heading7">
@@ -969,7 +976,7 @@
     </w:pPr>
     <w:rPr>
       <w:rFonts w:asciiTheme="majorHAnsi" w:eastAsiaTheme="majorEastAsia" w:hAnsiTheme="majorHAnsi" w:cstheme="majorBidi"/>
-      <w:color w:val="4F81BD" w:themeColor="accent1"/>
+      <w:color w:val="156082" w:themeColor="accent1"/>
     </w:rPr>
   </w:style>
   <w:style w:type="paragraph" w:styleId="Heading8">
@@ -987,7 +994,7 @@
     </w:pPr>
     <w:rPr>
       <w:rFonts w:asciiTheme="majorHAnsi" w:eastAsiaTheme="majorEastAsia" w:hAnsiTheme="majorHAnsi" w:cstheme="majorBidi"/>
-      <w:color w:val="4F81BD" w:themeColor="accent1"/>
+      <w:color w:val="156082" w:themeColor="accent1"/>
     </w:rPr>
   </w:style>
   <w:style w:type="paragraph" w:styleId="Heading9">
@@ -1005,7 +1012,7 @@
     </w:pPr>
     <w:rPr>
       <w:rFonts w:asciiTheme="majorHAnsi" w:eastAsiaTheme="majorEastAsia" w:hAnsiTheme="majorHAnsi" w:cstheme="majorBidi"/>
-      <w:color w:val="4F81BD" w:themeColor="accent1"/>
+      <w:color w:val="156082" w:themeColor="accent1"/>
     </w:rPr>
   </w:style>
   <w:style w:type="character" w:default="1" w:styleId="DefaultParagraphFont">
@@ -1072,7 +1079,7 @@
       <w:rFonts w:asciiTheme="majorHAnsi" w:eastAsiaTheme="majorEastAsia" w:hAnsiTheme="majorHAnsi" w:cstheme="majorBidi"/>
       <w:b/>
       <w:bCs/>
-      <w:color w:val="345A8A" w:themeColor="accent1" w:themeShade="B5"/>
+      <w:color w:val="0F435C" w:themeColor="accent1" w:themeShade="B5"/>
       <w:sz w:val="36"/>
       <w:szCs w:val="36"/>
     </w:rPr>
@@ -1256,7 +1263,7 @@
     <w:name w:val="Hyperlink"/>
     <w:basedOn w:val="CaptionChar"/>
     <w:rPr>
-      <w:color w:val="4F81BD" w:themeColor="accent1"/>
+      <w:color w:val="156082" w:themeColor="accent1"/>
     </w:rPr>
   </w:style>
   <w:style w:type="paragraph" w:styleId="TOCHeading">
@@ -1273,14 +1280,14 @@
     <w:rPr>
       <w:b w:val="0"/>
       <w:bCs w:val="0"/>
-      <w:color w:val="365F91" w:themeColor="accent1" w:themeShade="BF"/>
+      <w:color w:val="0F4761" w:themeColor="accent1" w:themeShade="BF"/>
     </w:rPr>
   </w:style>
 </w:styles>
 </file>
 
 <file path=word/theme/theme1.xml><?xml version="1.0" encoding="utf-8"?>
-<a:theme xmlns:a="http://schemas.openxmlformats.org/drawingml/2006/main" name="Office Theme">
+<a:theme xmlns:a="http://schemas.openxmlformats.org/drawingml/2006/main" name="poggers">
   <a:themeElements>
     <a:clrScheme name="Office">
       <a:dk1>
@@ -1290,44 +1297,44 @@
         <a:sysClr val="window" lastClr="FFFFFF"/>
       </a:lt1>
       <a:dk2>
-        <a:srgbClr val="1F497D"/>
+        <a:srgbClr val="0E2841"/>
       </a:dk2>
       <a:lt2>
-        <a:srgbClr val="EEECE1"/>
+        <a:srgbClr val="E8E8E8"/>
       </a:lt2>
       <a:accent1>
-        <a:srgbClr val="4F81BD"/>
+        <a:srgbClr val="156082"/>
       </a:accent1>
       <a:accent2>
-        <a:srgbClr val="C0504D"/>
+        <a:srgbClr val="E97132"/>
       </a:accent2>
       <a:accent3>
-        <a:srgbClr val="9BBB59"/>
+        <a:srgbClr val="196B24"/>
       </a:accent3>
       <a:accent4>
-        <a:srgbClr val="8064A2"/>
+        <a:srgbClr val="0F9ED5"/>
       </a:accent4>
       <a:accent5>
-        <a:srgbClr val="4BACC6"/>
+        <a:srgbClr val="A02B93"/>
       </a:accent5>
       <a:accent6>
-        <a:srgbClr val="F79646"/>
+        <a:srgbClr val="4EA72E"/>
       </a:accent6>
       <a:hlink>
-        <a:srgbClr val="0000FF"/>
+        <a:srgbClr val="467886"/>
       </a:hlink>
       <a:folHlink>
-        <a:srgbClr val="800080"/>
+        <a:srgbClr val="96607D"/>
       </a:folHlink>
     </a:clrScheme>
-    <a:fontScheme name="Office">
+    <a:fontScheme name="Cambria">
       <a:majorFont>
-        <a:latin typeface="Calibri"/>
+        <a:latin typeface="Cambria" panose="02040503050406030204"/>
         <a:ea typeface=""/>
         <a:cs typeface=""/>
-        <a:font script="Jpan" typeface="ＭＳ ゴシック"/>
+        <a:font script="Jpan" typeface="HG明朝B"/>
         <a:font script="Hang" typeface="맑은 고딕"/>
-        <a:font script="Hans" typeface="宋体"/>
+        <a:font script="Hans" typeface="黑体"/>
         <a:font script="Hant" typeface="新細明體"/>
         <a:font script="Arab" typeface="Times New Roman"/>
         <a:font script="Hebr" typeface="Times New Roman"/>
@@ -1354,22 +1361,23 @@
         <a:font script="Mong" typeface="Mongolian Baiti"/>
         <a:font script="Viet" typeface="Times New Roman"/>
         <a:font script="Uigh" typeface="Microsoft Uighur"/>
+        <a:font script="Geor" typeface="Sylfaen"/>
       </a:majorFont>
       <a:minorFont>
-        <a:latin typeface="Cambria"/>
+        <a:latin typeface="Cambria" panose="02040503050406030204"/>
         <a:ea typeface=""/>
         <a:cs typeface=""/>
-        <a:font script="Jpan" typeface="ＭＳ 明朝"/>
+        <a:font script="Jpan" typeface="HG明朝B"/>
         <a:font script="Hang" typeface="맑은 고딕"/>
-        <a:font script="Hans" typeface="宋体"/>
+        <a:font script="Hans" typeface="黑体"/>
         <a:font script="Hant" typeface="新細明體"/>
-        <a:font script="Arab" typeface="Arial"/>
-        <a:font script="Hebr" typeface="Arial"/>
-        <a:font script="Thai" typeface="Cordia New"/>
+        <a:font script="Arab" typeface="Times New Roman"/>
+        <a:font script="Hebr" typeface="Times New Roman"/>
+        <a:font script="Thai" typeface="Angsana New"/>
         <a:font script="Ethi" typeface="Nyala"/>
         <a:font script="Beng" typeface="Vrinda"/>
         <a:font script="Gujr" typeface="Shruti"/>
-        <a:font script="Khmr" typeface="DaunPenh"/>
+        <a:font script="Khmr" typeface="MoolBoran"/>
         <a:font script="Knda" typeface="Tunga"/>
         <a:font script="Guru" typeface="Raavi"/>
         <a:font script="Cans" typeface="Euphemia"/>
@@ -1386,8 +1394,9 @@
         <a:font script="Laoo" typeface="DokChampa"/>
         <a:font script="Sinh" typeface="Iskoola Pota"/>
         <a:font script="Mong" typeface="Mongolian Baiti"/>
-        <a:font script="Viet" typeface="Arial"/>
+        <a:font script="Viet" typeface="Times New Roman"/>
         <a:font script="Uigh" typeface="Microsoft Uighur"/>
+        <a:font script="Geor" typeface="Sylfaen"/>
       </a:minorFont>
     </a:fontScheme>
     <a:fmtScheme name="Office">
@@ -1595,4 +1604,16 @@
   </a:objectDefaults>
   <a:extraClrSchemeLst/>
 </a:theme>
+</file>
+
+<file path=customXml/item1.xml><?xml version="1.0" encoding="utf-8"?>
+<b:Sources xmlns:b="http://schemas.openxmlformats.org/officeDocument/2006/bibliography" xmlns="http://schemas.openxmlformats.org/officeDocument/2006/bibliography" SelectedStyle="\APASixthEditionOfficeOnline.xsl" StyleName="APA" Version="6"/>
+</file>
+
+<file path=customXml/itemProps1.xml><?xml version="1.0" encoding="utf-8"?>
+<ds:datastoreItem xmlns:ds="http://schemas.openxmlformats.org/officeDocument/2006/customXml" ds:itemID="{D98E2698-914E-45EE-84F1-F5A228A618F6}">
+  <ds:schemaRefs>
+    <ds:schemaRef ds:uri="http://schemas.openxmlformats.org/officeDocument/2006/bibliography"/>
+  </ds:schemaRefs>
+</ds:datastoreItem>
 </file>
</xml_diff>